<commit_message>
up to 2082/06/08 done
</commit_message>
<xml_diff>
--- a/Received/4/Class 4 Nepali (2T).docx
+++ b/Received/4/Class 4 Nepali (2T).docx
@@ -358,7 +358,7 @@
         <mc:AlternateContent>
           <mc:Choice Requires="wps">
             <w:drawing>
-              <wp:anchor distT="0" distB="0" distL="114300" distR="114300" simplePos="0" relativeHeight="251658240" behindDoc="0" locked="0" layoutInCell="1" allowOverlap="1" wp14:anchorId="428E5EE7" wp14:editId="0D74C054">
+              <wp:anchor distT="0" distB="0" distL="114300" distR="114300" simplePos="0" relativeHeight="251657216" behindDoc="0" locked="0" layoutInCell="1" allowOverlap="1" wp14:anchorId="428E5EE7" wp14:editId="0D74C054">
                 <wp:simplePos x="0" y="0"/>
                 <wp:positionH relativeFrom="column">
                   <wp:posOffset>0</wp:posOffset>
@@ -4590,19 +4590,8 @@
           <w:sz w:val="28"/>
           <w:szCs w:val="28"/>
         </w:rPr>
-        <w:t xml:space="preserve">           </w:t>
-      </w:r>
-      <w:proofErr w:type="spellStart"/>
-      <w:r>
-        <w:rPr>
-          <w:rFonts w:ascii="Preeti" w:hAnsi="Preeti"/>
-          <w:bCs/>
-          <w:sz w:val="28"/>
-          <w:szCs w:val="28"/>
-        </w:rPr>
-        <w:t>dfly</w:t>
-      </w:r>
-      <w:proofErr w:type="spellEnd"/>
+        <w:t xml:space="preserve">           dfly</w:t>
+      </w:r>
     </w:p>
     <w:p>
       <w:pPr>
@@ -5133,25 +5122,7 @@
           <w:sz w:val="28"/>
           <w:szCs w:val="28"/>
         </w:rPr>
-        <w:t xml:space="preserve">, </w:t>
-      </w:r>
-      <w:proofErr w:type="spellStart"/>
-      <w:r>
-        <w:rPr>
-          <w:rFonts w:ascii="Preeti" w:hAnsi="Preeti"/>
-          <w:sz w:val="28"/>
-          <w:szCs w:val="28"/>
-        </w:rPr>
-        <w:t>df</w:t>
-      </w:r>
-      <w:proofErr w:type="spellEnd"/>
-      <w:r>
-        <w:rPr>
-          <w:rFonts w:ascii="Preeti" w:hAnsi="Preeti"/>
-          <w:sz w:val="28"/>
-          <w:szCs w:val="28"/>
-        </w:rPr>
-        <w:t xml:space="preserve"> _</w:t>
+        <w:t>, df _</w:t>
       </w:r>
     </w:p>
     <w:p>
@@ -14597,6 +14568,34 @@
         <w:t>ljhofbzdL</w:t>
       </w:r>
       <w:proofErr w:type="spellEnd"/>
+    </w:p>
+    <w:p>
+      <w:pPr>
+        <w:spacing w:after="0" w:line="240" w:lineRule="auto"/>
+        <w:ind w:left="2160" w:firstLine="720"/>
+        <w:jc w:val="both"/>
+        <w:rPr>
+          <w:rFonts w:ascii="Preeti" w:hAnsi="Preeti"/>
+          <w:b/>
+          <w:bCs/>
+          <w:sz w:val="28"/>
+          <w:szCs w:val="28"/>
+        </w:rPr>
+      </w:pPr>
+    </w:p>
+    <w:p>
+      <w:pPr>
+        <w:spacing w:after="0" w:line="240" w:lineRule="auto"/>
+        <w:ind w:left="2160" w:firstLine="720"/>
+        <w:jc w:val="both"/>
+        <w:rPr>
+          <w:rFonts w:ascii="Preeti" w:hAnsi="Preeti"/>
+          <w:b/>
+          <w:bCs/>
+          <w:sz w:val="28"/>
+          <w:szCs w:val="28"/>
+        </w:rPr>
+      </w:pPr>
     </w:p>
     <w:p>
       <w:pPr>

</xml_diff>